<commit_message>
login, signup front end
</commit_message>
<xml_diff>
--- a/research.docx
+++ b/research.docx
@@ -510,86 +510,24 @@
         <w:shd w:val="clear" w:color="auto" w:fill="FFFFFF"/>
         <w:spacing w:before="0" w:after="167" w:line="360" w:lineRule="atLeast"/>
         <w:rPr>
+          <w:rFonts w:ascii="Open Sans" w:eastAsia="Times New Roman" w:hAnsi="Open Sans" w:cs="Open Sans"/>
+          <w:color w:val="111111"/>
+          <w:sz w:val="25"/>
+          <w:szCs w:val="25"/>
+          <w:lang w:eastAsia="en-CA"/>
+        </w:rPr>
+      </w:pPr>
+      <w:r>
+        <w:rPr>
           <w:rFonts w:ascii="Open Sans" w:hAnsi="Open Sans" w:cs="Open Sans"/>
           <w:color w:val="313131"/>
           <w:spacing w:val="-17"/>
           <w:sz w:val="35"/>
           <w:szCs w:val="35"/>
         </w:rPr>
-      </w:pPr>
-      <w:r>
-        <w:rPr>
-          <w:rFonts w:ascii="Open Sans" w:hAnsi="Open Sans" w:cs="Open Sans"/>
-          <w:color w:val="313131"/>
-          <w:spacing w:val="-17"/>
-          <w:sz w:val="35"/>
-          <w:szCs w:val="35"/>
-        </w:rPr>
         <w:lastRenderedPageBreak/>
         <w:t>Preventing Carpal Tunnel Syndrome</w:t>
       </w:r>
-    </w:p>
-    <w:p>
-      <w:pPr>
-        <w:numPr>
-          <w:ilvl w:val="0"/>
-          <w:numId w:val="2"/>
-        </w:numPr>
-        <w:shd w:val="clear" w:color="auto" w:fill="FFFFFF"/>
-        <w:spacing w:after="0" w:line="324" w:lineRule="atLeast"/>
-        <w:ind w:left="301"/>
-        <w:rPr>
-          <w:rFonts w:ascii="Open Sans" w:eastAsia="Times New Roman" w:hAnsi="Open Sans" w:cs="Open Sans"/>
-          <w:color w:val="111111"/>
-          <w:sz w:val="25"/>
-          <w:szCs w:val="25"/>
-          <w:lang w:eastAsia="en-CA"/>
-        </w:rPr>
-      </w:pPr>
-      <w:r>
-        <w:rPr>
-          <w:rFonts w:ascii="Open Sans" w:eastAsia="Times New Roman" w:hAnsi="Open Sans" w:cs="Open Sans"/>
-          <w:b/>
-          <w:bCs/>
-          <w:color w:val="111111"/>
-          <w:sz w:val="25"/>
-          <w:lang w:eastAsia="en-CA"/>
-        </w:rPr>
-        <w:t>Don't grip so hard</w:t>
-      </w:r>
-      <w:r>
-        <w:rPr>
-          <w:rFonts w:ascii="Open Sans" w:eastAsia="Times New Roman" w:hAnsi="Open Sans" w:cs="Open Sans"/>
-          <w:color w:val="111111"/>
-          <w:sz w:val="25"/>
-          <w:lang w:eastAsia="en-CA"/>
-        </w:rPr>
-        <w:t> </w:t>
-      </w:r>
-      <w:r>
-        <w:rPr>
-          <w:rFonts w:ascii="Open Sans" w:eastAsia="Times New Roman" w:hAnsi="Open Sans" w:cs="Open Sans"/>
-          <w:color w:val="111111"/>
-          <w:sz w:val="25"/>
-          <w:szCs w:val="25"/>
-          <w:lang w:eastAsia="en-CA"/>
-        </w:rPr>
-        <w:t>- most of us use more force than we need when performing manual tasks.</w:t>
-      </w:r>
-    </w:p>
-    <w:p>
-      <w:pPr>
-        <w:shd w:val="clear" w:color="auto" w:fill="FFFFFF"/>
-        <w:spacing w:after="0" w:line="402" w:lineRule="atLeast"/>
-        <w:ind w:left="301"/>
-        <w:rPr>
-          <w:rFonts w:ascii="Open Sans" w:eastAsia="Times New Roman" w:hAnsi="Open Sans" w:cs="Open Sans"/>
-          <w:color w:val="111111"/>
-          <w:sz w:val="25"/>
-          <w:szCs w:val="25"/>
-          <w:lang w:eastAsia="en-CA"/>
-        </w:rPr>
-      </w:pPr>
       <w:r>
         <w:rPr>
           <w:rFonts w:ascii="Open Sans" w:eastAsia="Times New Roman" w:hAnsi="Open Sans" w:cs="Open Sans"/>
@@ -1636,7 +1574,6 @@
     <w:next w:val="Normal"/>
     <w:link w:val="Heading2Char"/>
     <w:uiPriority w:val="9"/>
-    <w:semiHidden/>
     <w:unhideWhenUsed/>
     <w:qFormat/>
     <w:rsid w:val="0012137F"/>
@@ -1751,7 +1688,6 @@
     <w:basedOn w:val="DefaultParagraphFont"/>
     <w:link w:val="Heading2"/>
     <w:uiPriority w:val="9"/>
-    <w:semiHidden/>
     <w:rsid w:val="0012137F"/>
     <w:rPr>
       <w:rFonts w:asciiTheme="majorHAnsi" w:eastAsiaTheme="majorEastAsia" w:hAnsiTheme="majorHAnsi" w:cstheme="majorBidi"/>

</xml_diff>